<commit_message>
Alpha 1.7 | Began support theme levels & hours
</commit_message>
<xml_diff>
--- a/Wisdom/TestResources/MarkupSamples/Sample2.docx
+++ b/Wisdom/TestResources/MarkupSamples/Sample2.docx
@@ -57,8 +57,6 @@
               </w:rPr>
               <w:t>KAIOKEN x50</w:t>
             </w:r>
-            <w:bookmarkStart w:id="0" w:name="_GoBack"/>
-            <w:bookmarkEnd w:id="0"/>
           </w:p>
         </w:tc>
         <w:tc>
@@ -109,6 +107,36 @@
       </w:tr>
     </w:tbl>
     <w:p/>
+    <w:p>
+      <w:r>
+        <w:t>В</w:t>
+      </w:r>
+      <w:r>
+        <w:t xml:space="preserve"> </w:t>
+      </w:r>
+      <w:r>
+        <w:rPr>
+          <w:u w:val="single"/>
+        </w:rPr>
+        <w:t>политехническом</w:t>
+      </w:r>
+      <w:r>
+        <w:rPr>
+          <w:u w:val="single"/>
+        </w:rPr>
+        <w:t xml:space="preserve"> </w:t>
+      </w:r>
+      <w:r>
+        <w:t xml:space="preserve">колледже </w:t>
+      </w:r>
+      <w:proofErr w:type="spellStart"/>
+      <w:r>
+        <w:t>НовГУ</w:t>
+      </w:r>
+      <w:bookmarkStart w:id="0" w:name="_GoBack"/>
+      <w:bookmarkEnd w:id="0"/>
+      <w:proofErr w:type="spellEnd"/>
+    </w:p>
     <w:sectPr>
       <w:pgSz w:w="11906" w:h="16838"/>
       <w:pgMar w:top="1134" w:right="850" w:bottom="1134" w:left="1701" w:header="708" w:footer="708" w:gutter="0"/>

</xml_diff>

<commit_message>
Alpha 1.87 | Auto, clearing discipline fields
</commit_message>
<xml_diff>
--- a/Wisdom/TestResources/MarkupSamples/Sample2.docx
+++ b/Wisdom/TestResources/MarkupSamples/Sample2.docx
@@ -4,139 +4,319 @@
   <w:body>
     <w:tbl>
       <w:tblPr>
-        <w:tblStyle w:val="a4"/>
         <w:tblW w:w="0" w:type="auto"/>
-        <w:tblLook w:val="04A0" w:firstRow="1" w:lastRow="0" w:firstColumn="1" w:lastColumn="0" w:noHBand="0" w:noVBand="1"/>
+        <w:tblInd w:w="108" w:type="dxa"/>
+        <w:tblBorders>
+          <w:top w:val="single" w:sz="4" w:space="0" w:color="auto"/>
+          <w:left w:val="single" w:sz="4" w:space="0" w:color="auto"/>
+          <w:bottom w:val="single" w:sz="4" w:space="0" w:color="auto"/>
+          <w:right w:val="single" w:sz="4" w:space="0" w:color="auto"/>
+          <w:insideH w:val="single" w:sz="4" w:space="0" w:color="auto"/>
+          <w:insideV w:val="single" w:sz="4" w:space="0" w:color="auto"/>
+        </w:tblBorders>
+        <w:tblLook w:val="01E0" w:firstRow="1" w:lastRow="1" w:firstColumn="1" w:lastColumn="1" w:noHBand="0" w:noVBand="0"/>
       </w:tblPr>
       <w:tblGrid>
-        <w:gridCol w:w="2336"/>
-        <w:gridCol w:w="2336"/>
-        <w:gridCol w:w="2336"/>
-        <w:gridCol w:w="2337"/>
+        <w:gridCol w:w="3158"/>
+        <w:gridCol w:w="2786"/>
+        <w:gridCol w:w="3293"/>
       </w:tblGrid>
       <w:tr>
         <w:tc>
           <w:tcPr>
-            <w:tcW w:w="2336" w:type="dxa"/>
+            <w:tcW w:w="3255" w:type="dxa"/>
+            <w:tcBorders>
+              <w:top w:val="single" w:sz="4" w:space="0" w:color="auto"/>
+              <w:left w:val="single" w:sz="4" w:space="0" w:color="auto"/>
+              <w:bottom w:val="single" w:sz="4" w:space="0" w:color="auto"/>
+              <w:right w:val="single" w:sz="4" w:space="0" w:color="auto"/>
+            </w:tcBorders>
+            <w:shd w:val="clear" w:color="auto" w:fill="auto"/>
+            <w:vAlign w:val="center"/>
           </w:tcPr>
-          <w:p/>
+          <w:p>
+            <w:pPr>
+              <w:jc w:val="center"/>
+              <w:rPr>
+                <w:b/>
+                <w:bCs/>
+              </w:rPr>
+            </w:pPr>
+            <w:r>
+              <w:rPr>
+                <w:b/>
+                <w:bCs/>
+              </w:rPr>
+              <w:t>Результаты обучения</w:t>
+            </w:r>
+          </w:p>
+          <w:p>
+            <w:pPr>
+              <w:jc w:val="center"/>
+              <w:rPr>
+                <w:b/>
+                <w:bCs/>
+              </w:rPr>
+            </w:pPr>
+            <w:r>
+              <w:rPr>
+                <w:b/>
+                <w:bCs/>
+              </w:rPr>
+              <w:t>(освоенные умения, усвоенные знания)</w:t>
+            </w:r>
+          </w:p>
         </w:tc>
         <w:tc>
           <w:tcPr>
-            <w:tcW w:w="4672" w:type="dxa"/>
-            <w:gridSpan w:val="2"/>
+            <w:tcW w:w="2813" w:type="dxa"/>
+            <w:tcBorders>
+              <w:top w:val="single" w:sz="4" w:space="0" w:color="auto"/>
+              <w:left w:val="single" w:sz="4" w:space="0" w:color="auto"/>
+              <w:bottom w:val="single" w:sz="4" w:space="0" w:color="auto"/>
+              <w:right w:val="single" w:sz="4" w:space="0" w:color="auto"/>
+            </w:tcBorders>
           </w:tcPr>
           <w:p>
+            <w:pPr>
+              <w:jc w:val="center"/>
+              <w:rPr>
+                <w:b/>
+              </w:rPr>
+            </w:pPr>
             <w:r>
-              <w:t>ЛОЛ</w:t>
+              <w:rPr>
+                <w:b/>
+              </w:rPr>
+              <w:t xml:space="preserve">Коды формируемых общих и профессиональных компетенций </w:t>
             </w:r>
+            <w:bookmarkStart w:id="0" w:name="_GoBack"/>
+            <w:bookmarkEnd w:id="0"/>
           </w:p>
         </w:tc>
         <w:tc>
           <w:tcPr>
-            <w:tcW w:w="2337" w:type="dxa"/>
+            <w:tcW w:w="3395" w:type="dxa"/>
+            <w:tcBorders>
+              <w:top w:val="single" w:sz="4" w:space="0" w:color="auto"/>
+              <w:left w:val="single" w:sz="4" w:space="0" w:color="auto"/>
+              <w:bottom w:val="single" w:sz="4" w:space="0" w:color="auto"/>
+              <w:right w:val="single" w:sz="4" w:space="0" w:color="auto"/>
+            </w:tcBorders>
+            <w:shd w:val="clear" w:color="auto" w:fill="auto"/>
+            <w:vAlign w:val="center"/>
           </w:tcPr>
-          <w:p/>
+          <w:p>
+            <w:pPr>
+              <w:jc w:val="center"/>
+              <w:rPr>
+                <w:b/>
+                <w:bCs/>
+              </w:rPr>
+            </w:pPr>
+            <w:r>
+              <w:rPr>
+                <w:b/>
+              </w:rPr>
+              <w:t xml:space="preserve">Формы и методы контроля и оценки результатов обучения </w:t>
+            </w:r>
+          </w:p>
         </w:tc>
       </w:tr>
       <w:tr>
         <w:tc>
           <w:tcPr>
-            <w:tcW w:w="2336" w:type="dxa"/>
-            <w:vMerge w:val="restart"/>
+            <w:tcW w:w="3255" w:type="dxa"/>
+            <w:tcBorders>
+              <w:top w:val="single" w:sz="4" w:space="0" w:color="auto"/>
+              <w:left w:val="single" w:sz="4" w:space="0" w:color="auto"/>
+              <w:bottom w:val="single" w:sz="4" w:space="0" w:color="auto"/>
+              <w:right w:val="single" w:sz="4" w:space="0" w:color="auto"/>
+            </w:tcBorders>
+            <w:shd w:val="clear" w:color="auto" w:fill="auto"/>
           </w:tcPr>
           <w:p>
             <w:pPr>
-              <w:rPr>
-                <w:lang w:val="en-US"/>
-              </w:rPr>
-            </w:pPr>
-            <w:r>
-              <w:rPr>
-                <w:lang w:val="en-US"/>
-              </w:rPr>
-              <w:t>KAIOKEN x50</w:t>
-            </w:r>
+              <w:jc w:val="both"/>
+              <w:rPr>
+                <w:bCs/>
+                <w:i/>
+              </w:rPr>
+            </w:pPr>
           </w:p>
         </w:tc>
         <w:tc>
           <w:tcPr>
-            <w:tcW w:w="2336" w:type="dxa"/>
+            <w:tcW w:w="2813" w:type="dxa"/>
+            <w:tcBorders>
+              <w:top w:val="single" w:sz="4" w:space="0" w:color="auto"/>
+              <w:left w:val="single" w:sz="4" w:space="0" w:color="auto"/>
+              <w:bottom w:val="single" w:sz="4" w:space="0" w:color="auto"/>
+              <w:right w:val="single" w:sz="4" w:space="0" w:color="auto"/>
+            </w:tcBorders>
           </w:tcPr>
-          <w:p/>
+          <w:p>
+            <w:pPr>
+              <w:jc w:val="both"/>
+              <w:rPr>
+                <w:bCs/>
+                <w:i/>
+              </w:rPr>
+            </w:pPr>
+          </w:p>
         </w:tc>
         <w:tc>
           <w:tcPr>
-            <w:tcW w:w="2336" w:type="dxa"/>
+            <w:tcW w:w="3395" w:type="dxa"/>
+            <w:tcBorders>
+              <w:top w:val="single" w:sz="4" w:space="0" w:color="auto"/>
+              <w:left w:val="single" w:sz="4" w:space="0" w:color="auto"/>
+              <w:bottom w:val="single" w:sz="4" w:space="0" w:color="auto"/>
+              <w:right w:val="single" w:sz="4" w:space="0" w:color="auto"/>
+            </w:tcBorders>
+            <w:shd w:val="clear" w:color="auto" w:fill="auto"/>
           </w:tcPr>
-          <w:p/>
-        </w:tc>
-        <w:tc>
-          <w:tcPr>
-            <w:tcW w:w="2337" w:type="dxa"/>
-          </w:tcPr>
-          <w:p/>
+          <w:p>
+            <w:pPr>
+              <w:jc w:val="both"/>
+              <w:rPr>
+                <w:bCs/>
+                <w:i/>
+              </w:rPr>
+            </w:pPr>
+          </w:p>
         </w:tc>
       </w:tr>
       <w:tr>
         <w:tc>
           <w:tcPr>
-            <w:tcW w:w="2336" w:type="dxa"/>
-            <w:vMerge/>
+            <w:tcW w:w="3255" w:type="dxa"/>
+            <w:tcBorders>
+              <w:top w:val="single" w:sz="4" w:space="0" w:color="auto"/>
+              <w:left w:val="single" w:sz="4" w:space="0" w:color="auto"/>
+              <w:bottom w:val="single" w:sz="4" w:space="0" w:color="auto"/>
+              <w:right w:val="single" w:sz="4" w:space="0" w:color="auto"/>
+            </w:tcBorders>
+            <w:shd w:val="clear" w:color="auto" w:fill="auto"/>
           </w:tcPr>
-          <w:p/>
+          <w:p>
+            <w:pPr>
+              <w:jc w:val="both"/>
+              <w:rPr>
+                <w:bCs/>
+                <w:i/>
+              </w:rPr>
+            </w:pPr>
+          </w:p>
         </w:tc>
         <w:tc>
           <w:tcPr>
-            <w:tcW w:w="2336" w:type="dxa"/>
+            <w:tcW w:w="2813" w:type="dxa"/>
+            <w:tcBorders>
+              <w:top w:val="single" w:sz="4" w:space="0" w:color="auto"/>
+              <w:left w:val="single" w:sz="4" w:space="0" w:color="auto"/>
+              <w:bottom w:val="single" w:sz="4" w:space="0" w:color="auto"/>
+              <w:right w:val="single" w:sz="4" w:space="0" w:color="auto"/>
+            </w:tcBorders>
           </w:tcPr>
-          <w:p/>
+          <w:p>
+            <w:pPr>
+              <w:jc w:val="both"/>
+              <w:rPr>
+                <w:bCs/>
+                <w:i/>
+              </w:rPr>
+            </w:pPr>
+          </w:p>
         </w:tc>
         <w:tc>
           <w:tcPr>
-            <w:tcW w:w="2336" w:type="dxa"/>
+            <w:tcW w:w="3395" w:type="dxa"/>
+            <w:tcBorders>
+              <w:top w:val="single" w:sz="4" w:space="0" w:color="auto"/>
+              <w:left w:val="single" w:sz="4" w:space="0" w:color="auto"/>
+              <w:bottom w:val="single" w:sz="4" w:space="0" w:color="auto"/>
+              <w:right w:val="single" w:sz="4" w:space="0" w:color="auto"/>
+            </w:tcBorders>
+            <w:shd w:val="clear" w:color="auto" w:fill="auto"/>
           </w:tcPr>
-          <w:p/>
+          <w:p>
+            <w:pPr>
+              <w:jc w:val="both"/>
+              <w:rPr>
+                <w:bCs/>
+                <w:i/>
+              </w:rPr>
+            </w:pPr>
+          </w:p>
+        </w:tc>
+      </w:tr>
+      <w:tr>
+        <w:tc>
+          <w:tcPr>
+            <w:tcW w:w="3255" w:type="dxa"/>
+            <w:tcBorders>
+              <w:top w:val="single" w:sz="4" w:space="0" w:color="auto"/>
+              <w:left w:val="single" w:sz="4" w:space="0" w:color="auto"/>
+              <w:bottom w:val="single" w:sz="4" w:space="0" w:color="auto"/>
+              <w:right w:val="single" w:sz="4" w:space="0" w:color="auto"/>
+            </w:tcBorders>
+            <w:shd w:val="clear" w:color="auto" w:fill="auto"/>
+          </w:tcPr>
+          <w:p>
+            <w:pPr>
+              <w:jc w:val="both"/>
+              <w:rPr>
+                <w:bCs/>
+                <w:i/>
+              </w:rPr>
+            </w:pPr>
+          </w:p>
         </w:tc>
         <w:tc>
           <w:tcPr>
-            <w:tcW w:w="2337" w:type="dxa"/>
+            <w:tcW w:w="2813" w:type="dxa"/>
+            <w:tcBorders>
+              <w:top w:val="single" w:sz="4" w:space="0" w:color="auto"/>
+              <w:left w:val="single" w:sz="4" w:space="0" w:color="auto"/>
+              <w:bottom w:val="single" w:sz="4" w:space="0" w:color="auto"/>
+              <w:right w:val="single" w:sz="4" w:space="0" w:color="auto"/>
+            </w:tcBorders>
           </w:tcPr>
-          <w:p/>
+          <w:p>
+            <w:pPr>
+              <w:jc w:val="both"/>
+              <w:rPr>
+                <w:bCs/>
+                <w:i/>
+              </w:rPr>
+            </w:pPr>
+          </w:p>
+        </w:tc>
+        <w:tc>
+          <w:tcPr>
+            <w:tcW w:w="3395" w:type="dxa"/>
+            <w:tcBorders>
+              <w:top w:val="single" w:sz="4" w:space="0" w:color="auto"/>
+              <w:left w:val="single" w:sz="4" w:space="0" w:color="auto"/>
+              <w:bottom w:val="single" w:sz="4" w:space="0" w:color="auto"/>
+              <w:right w:val="single" w:sz="4" w:space="0" w:color="auto"/>
+            </w:tcBorders>
+            <w:shd w:val="clear" w:color="auto" w:fill="auto"/>
+          </w:tcPr>
+          <w:p>
+            <w:pPr>
+              <w:jc w:val="both"/>
+              <w:rPr>
+                <w:bCs/>
+                <w:i/>
+              </w:rPr>
+            </w:pPr>
+          </w:p>
         </w:tc>
       </w:tr>
     </w:tbl>
     <w:p/>
-    <w:p>
-      <w:r>
-        <w:t>В</w:t>
-      </w:r>
-      <w:r>
-        <w:t xml:space="preserve"> </w:t>
-      </w:r>
-      <w:r>
-        <w:rPr>
-          <w:u w:val="single"/>
-        </w:rPr>
-        <w:t>политехническом</w:t>
-      </w:r>
-      <w:r>
-        <w:rPr>
-          <w:u w:val="single"/>
-        </w:rPr>
-        <w:t xml:space="preserve"> </w:t>
-      </w:r>
-      <w:r>
-        <w:t xml:space="preserve">колледже </w:t>
-      </w:r>
-      <w:proofErr w:type="spellStart"/>
-      <w:r>
-        <w:t>НовГУ</w:t>
-      </w:r>
-      <w:bookmarkStart w:id="0" w:name="_GoBack"/>
-      <w:bookmarkEnd w:id="0"/>
-      <w:proofErr w:type="spellEnd"/>
-    </w:p>
     <w:sectPr>
       <w:pgSz w:w="11906" w:h="16838"/>
       <w:pgMar w:top="1134" w:right="850" w:bottom="1134" w:left="1701" w:header="708" w:footer="708" w:gutter="0"/>
@@ -661,6 +841,16 @@
   <w:style w:type="paragraph" w:default="1" w:styleId="a">
     <w:name w:val="Normal"/>
     <w:qFormat/>
+    <w:rsid w:val="007E17F6"/>
+    <w:pPr>
+      <w:spacing w:after="0" w:line="240" w:lineRule="auto"/>
+    </w:pPr>
+    <w:rPr>
+      <w:rFonts w:ascii="Times New Roman" w:eastAsia="Times New Roman" w:hAnsi="Times New Roman" w:cs="Times New Roman"/>
+      <w:sz w:val="24"/>
+      <w:szCs w:val="24"/>
+      <w:lang w:eastAsia="ru-RU"/>
+    </w:rPr>
   </w:style>
   <w:style w:type="character" w:default="1" w:styleId="a0">
     <w:name w:val="Default Paragraph Font"/>
@@ -696,9 +886,16 @@
     <w:qFormat/>
     <w:rsid w:val="007435D8"/>
     <w:pPr>
+      <w:spacing w:after="160" w:line="259" w:lineRule="auto"/>
       <w:ind w:left="720"/>
       <w:contextualSpacing/>
     </w:pPr>
+    <w:rPr>
+      <w:rFonts w:asciiTheme="minorHAnsi" w:eastAsiaTheme="minorHAnsi" w:hAnsiTheme="minorHAnsi" w:cstheme="minorBidi"/>
+      <w:sz w:val="22"/>
+      <w:szCs w:val="22"/>
+      <w:lang w:eastAsia="en-US"/>
+    </w:rPr>
   </w:style>
   <w:style w:type="table" w:styleId="a4">
     <w:name w:val="Table Grid"/>

</xml_diff>